<commit_message>
appendix chapter for OSM download, screwed up scenarios
</commit_message>
<xml_diff>
--- a/text/appendix/1_download_osm_data.docx
+++ b/text/appendix/1_download_osm_data.docx
@@ -9,14 +9,122 @@
     </w:p>
     <w:p>
       <w:pPr>
-        <w:pStyle w:val="Listenabsatz"/>
+        <w:pStyle w:val="ListParagraph"/>
         <w:numPr>
           <w:ilvl w:val="0"/>
           <w:numId w:val="1"/>
         </w:numPr>
       </w:pPr>
       <w:r>
-        <w:t>Created an R package that automatizes downloading OpenStreetMap data with the osmdata package</w:t>
+        <w:t xml:space="preserve">Downloading larger chunks of OpenStreetMap (OSM) Data can prove difficult. </w:t>
+      </w:r>
+    </w:p>
+    <w:p>
+      <w:pPr>
+        <w:pStyle w:val="ListParagraph"/>
+        <w:numPr>
+          <w:ilvl w:val="0"/>
+          <w:numId w:val="1"/>
+        </w:numPr>
+      </w:pPr>
+      <w:r>
+        <w:t xml:space="preserve">For downloading OSM data, the OSM community offers the Overpass API on different </w:t>
+      </w:r>
+      <w:r>
+        <w:t xml:space="preserve">public </w:t>
+      </w:r>
+      <w:r>
+        <w:t>instances (</w:t>
+      </w:r>
+      <w:r>
+        <w:t>https://wiki.openstreetmap.org/wiki/Overpass_API</w:t>
+      </w:r>
+      <w:r>
+        <w:t>).</w:t>
+      </w:r>
+    </w:p>
+    <w:p>
+      <w:pPr>
+        <w:pStyle w:val="ListParagraph"/>
+        <w:numPr>
+          <w:ilvl w:val="0"/>
+          <w:numId w:val="1"/>
+        </w:numPr>
+      </w:pPr>
+      <w:r>
+        <w:t>Since OSM is an open source project, all servers that provide OSM data are considered public goods.</w:t>
+      </w:r>
+    </w:p>
+    <w:p>
+      <w:pPr>
+        <w:pStyle w:val="ListParagraph"/>
+        <w:numPr>
+          <w:ilvl w:val="0"/>
+          <w:numId w:val="1"/>
+        </w:numPr>
+      </w:pPr>
+      <w:r>
+        <w:t xml:space="preserve">Heavy usage of </w:t>
+      </w:r>
+      <w:r>
+        <w:t>the Overpass API has to be avoided and should not surpass 10.000 requests per day or 1 GB download volume</w:t>
+      </w:r>
+      <w:r>
+        <w:t xml:space="preserve"> (</w:t>
+      </w:r>
+      <w:r>
+        <w:t>https://dev.overpass-api.de/overpass-doc/en/preface/commons.html</w:t>
+      </w:r>
+      <w:r>
+        <w:t>)</w:t>
+      </w:r>
+      <w:r>
+        <w:t>.</w:t>
+      </w:r>
+    </w:p>
+    <w:p>
+      <w:pPr>
+        <w:pStyle w:val="ListParagraph"/>
+        <w:numPr>
+          <w:ilvl w:val="0"/>
+          <w:numId w:val="1"/>
+        </w:numPr>
+      </w:pPr>
+      <w:r>
+        <w:t>If over-use of the servers is detected, a user will usually be timed out (</w:t>
+      </w:r>
+      <w:r>
+        <w:t>https://dev.overpass-api.de/overpass-doc/en/preface/commons.html</w:t>
+      </w:r>
+      <w:r>
+        <w:t>).</w:t>
+      </w:r>
+    </w:p>
+    <w:p>
+      <w:pPr>
+        <w:pStyle w:val="ListParagraph"/>
+        <w:numPr>
+          <w:ilvl w:val="0"/>
+          <w:numId w:val="1"/>
+        </w:numPr>
+      </w:pPr>
+      <w:r>
+        <w:t>To download OSM data</w:t>
+      </w:r>
+      <w:r>
+        <w:t xml:space="preserve"> in accordance to the community guidelines, we c</w:t>
+      </w:r>
+      <w:r>
+        <w:t xml:space="preserve">reated an </w:t>
+      </w:r>
+      <w:r>
+        <w:t xml:space="preserve">(unpublished) </w:t>
+      </w:r>
+      <w:r>
+        <w:t>R package that automatizes downloading OpenStreetMap data</w:t>
+      </w:r>
+      <w:r>
+        <w:t>.</w:t>
       </w:r>
     </w:p>
     <w:p>
@@ -26,111 +134,735 @@
     </w:p>
     <w:p>
       <w:pPr>
-        <w:pStyle w:val="Listenabsatz"/>
+        <w:pStyle w:val="ListParagraph"/>
         <w:numPr>
           <w:ilvl w:val="0"/>
           <w:numId w:val="1"/>
         </w:numPr>
       </w:pPr>
       <w:r>
-        <w:t>Get boundary box of desired layer</w:t>
-      </w:r>
-    </w:p>
-    <w:p>
-      <w:pPr>
-        <w:pStyle w:val="Listenabsatz"/>
+        <w:t>The downloading-workflow consists of the download_OSM function and various subfunction</w:t>
+      </w:r>
+      <w:r>
+        <w:t>s</w:t>
+      </w:r>
+      <w:r>
+        <w:t xml:space="preserve"> and relies heavily on the osmdata package.</w:t>
+      </w:r>
+    </w:p>
+    <w:p>
+      <w:pPr>
+        <w:pStyle w:val="ListParagraph"/>
         <w:numPr>
           <w:ilvl w:val="0"/>
           <w:numId w:val="1"/>
         </w:numPr>
       </w:pPr>
       <w:r>
-        <w:t>Split the boundary box into 4 equal tiles</w:t>
-      </w:r>
-    </w:p>
-    <w:p>
-      <w:pPr>
-        <w:pStyle w:val="Listenabsatz"/>
+        <w:t xml:space="preserve">Required input for the download_OSM function </w:t>
+      </w:r>
+      <w:r>
+        <w:t>is</w:t>
+      </w:r>
+      <w:r>
+        <w:t xml:space="preserve"> the city code (URAU-code)</w:t>
+      </w:r>
+      <w:r>
+        <w:t xml:space="preserve"> of the desired city and</w:t>
+      </w:r>
+      <w:r>
+        <w:t xml:space="preserve"> the directory</w:t>
+      </w:r>
+      <w:r>
+        <w:t xml:space="preserve"> containing the file with the city boundaries.</w:t>
+      </w:r>
+    </w:p>
+    <w:p>
+      <w:pPr>
+        <w:pStyle w:val="ListParagraph"/>
         <w:numPr>
           <w:ilvl w:val="0"/>
           <w:numId w:val="1"/>
         </w:numPr>
       </w:pPr>
       <w:r>
-        <w:t>Try downloading OSM data per tile using osmdata</w:t>
-      </w:r>
-    </w:p>
-    <w:p>
-      <w:pPr>
-        <w:pStyle w:val="Listenabsatz"/>
-        <w:numPr>
-          <w:ilvl w:val="1"/>
-          <w:numId w:val="1"/>
-        </w:numPr>
-      </w:pPr>
-      <w:r>
-        <w:t>Select an overpass-</w:t>
-      </w:r>
-      <w:proofErr w:type="spellStart"/>
-      <w:r>
-        <w:t>api</w:t>
-      </w:r>
-      <w:proofErr w:type="spellEnd"/>
-      <w:r>
-        <w:t xml:space="preserve"> interpreter that is not busy</w:t>
-      </w:r>
-    </w:p>
-    <w:p>
-      <w:pPr>
-        <w:pStyle w:val="Listenabsatz"/>
-        <w:numPr>
-          <w:ilvl w:val="1"/>
-          <w:numId w:val="1"/>
-        </w:numPr>
-      </w:pPr>
-      <w:r>
-        <w:t>Download</w:t>
-      </w:r>
-    </w:p>
-    <w:p>
-      <w:pPr>
-        <w:pStyle w:val="Listenabsatz"/>
-        <w:numPr>
-          <w:ilvl w:val="1"/>
-          <w:numId w:val="1"/>
-        </w:numPr>
-      </w:pPr>
-      <w:r>
-        <w:t>Keep only necessary columns (so that complications due to unsupported characters while writing data to file are being avoided)</w:t>
-      </w:r>
-    </w:p>
-    <w:p>
-      <w:pPr>
-        <w:pStyle w:val="Listenabsatz"/>
-        <w:numPr>
-          <w:ilvl w:val="1"/>
-          <w:numId w:val="1"/>
-        </w:numPr>
-      </w:pPr>
-      <w:r>
-        <w:t>Write individual layers into desired directory</w:t>
-      </w:r>
-    </w:p>
-    <w:p>
-      <w:pPr>
-        <w:pStyle w:val="Listenabsatz"/>
+        <w:t xml:space="preserve">The workflow follows the steps: subdividing the city, downloading the data, </w:t>
+      </w:r>
+      <w:r>
+        <w:t>cleaning</w:t>
+      </w:r>
+      <w:r>
+        <w:t xml:space="preserve"> the data and writing the data to file</w:t>
+      </w:r>
+      <w:r>
+        <w:t>.</w:t>
+      </w:r>
+    </w:p>
+    <w:p>
+      <w:pPr>
+        <w:pStyle w:val="ListParagraph"/>
         <w:numPr>
           <w:ilvl w:val="0"/>
-          <w:numId w:val="1"/>
-        </w:numPr>
-      </w:pPr>
-      <w:r>
-        <w:t>Repeat process until all tiles are downloaded</w:t>
-      </w:r>
-    </w:p>
-    <w:p>
+          <w:numId w:val="2"/>
+        </w:numPr>
+      </w:pPr>
+      <w:r>
+        <w:t xml:space="preserve"> Subdividing the city</w:t>
+      </w:r>
+    </w:p>
+    <w:p>
+      <w:pPr>
+        <w:pStyle w:val="ListParagraph"/>
+        <w:numPr>
+          <w:ilvl w:val="1"/>
+          <w:numId w:val="1"/>
+        </w:numPr>
+      </w:pPr>
+      <w:r>
+        <w:t xml:space="preserve">We have taken several precautions to limit the number of requests and the overall download size of each request. </w:t>
+      </w:r>
+    </w:p>
+    <w:p>
+      <w:pPr>
+        <w:pStyle w:val="ListParagraph"/>
+        <w:numPr>
+          <w:ilvl w:val="1"/>
+          <w:numId w:val="1"/>
+        </w:numPr>
+      </w:pPr>
+      <w:r>
+        <w:t xml:space="preserve">As a first </w:t>
+      </w:r>
+      <w:r>
+        <w:t>measure</w:t>
+      </w:r>
+      <w:r>
+        <w:t>, the</w:t>
+      </w:r>
+      <w:r>
+        <w:t xml:space="preserve"> download_OSM</w:t>
+      </w:r>
+      <w:r>
+        <w:t>-</w:t>
+      </w:r>
+      <w:r>
+        <w:t>function extracts the city boundary that corresponds to the provided URAU-code.</w:t>
+      </w:r>
+    </w:p>
+    <w:p>
+      <w:pPr>
+        <w:pStyle w:val="ListParagraph"/>
+        <w:numPr>
+          <w:ilvl w:val="1"/>
+          <w:numId w:val="1"/>
+        </w:numPr>
+      </w:pPr>
+      <w:r>
+        <w:t>T</w:t>
+      </w:r>
+      <w:r>
+        <w:t>he</w:t>
+      </w:r>
+      <w:r>
+        <w:t xml:space="preserve"> city</w:t>
+      </w:r>
+      <w:r>
+        <w:t xml:space="preserve"> boundary will be cut into a grid of </w:t>
+      </w:r>
+      <w:r>
+        <w:t>boundary boxes</w:t>
+      </w:r>
+      <w:r>
+        <w:t xml:space="preserve"> </w:t>
+      </w:r>
+      <w:r>
+        <w:t>with</w:t>
+      </w:r>
+      <w:r>
+        <w:t xml:space="preserve"> 2 km edge length.</w:t>
+      </w:r>
+    </w:p>
+    <w:p>
+      <w:pPr>
+        <w:pStyle w:val="ListParagraph"/>
+        <w:numPr>
+          <w:ilvl w:val="1"/>
+          <w:numId w:val="1"/>
+        </w:numPr>
+      </w:pPr>
+      <w:r>
+        <w:t xml:space="preserve">Larger </w:t>
+      </w:r>
+      <w:r>
+        <w:t>size</w:t>
+      </w:r>
+      <w:r>
+        <w:t>d boundary boxes</w:t>
+      </w:r>
+      <w:r>
+        <w:t xml:space="preserve"> ha</w:t>
+      </w:r>
+      <w:r>
+        <w:t>ve</w:t>
+      </w:r>
+      <w:r>
+        <w:t xml:space="preserve"> shown to produce too large data chunks</w:t>
+      </w:r>
+      <w:r>
+        <w:t xml:space="preserve">. </w:t>
+      </w:r>
+    </w:p>
+    <w:p>
+      <w:pPr>
+        <w:pStyle w:val="ListParagraph"/>
+        <w:numPr>
+          <w:ilvl w:val="1"/>
+          <w:numId w:val="1"/>
+        </w:numPr>
+      </w:pPr>
+      <w:r>
+        <w:t>E</w:t>
+      </w:r>
+      <w:r>
+        <w:t>specially in dense parts of large cities</w:t>
+      </w:r>
+      <w:r>
+        <w:t xml:space="preserve"> these large data chunks led to queries that </w:t>
+      </w:r>
+      <w:r>
+        <w:t xml:space="preserve">were frequently </w:t>
+      </w:r>
+      <w:r>
+        <w:t xml:space="preserve">canceled </w:t>
+      </w:r>
+      <w:r>
+        <w:t>by the Overpass API</w:t>
+      </w:r>
+      <w:r>
+        <w:t>.</w:t>
+      </w:r>
+    </w:p>
+    <w:p>
+      <w:pPr>
+        <w:pStyle w:val="ListParagraph"/>
+        <w:numPr>
+          <w:ilvl w:val="1"/>
+          <w:numId w:val="1"/>
+        </w:numPr>
+      </w:pPr>
+      <w:r>
+        <w:t xml:space="preserve">Smaller boundary boxes, on the other hand, created an unnecessarily high number of queries. </w:t>
+      </w:r>
+      <w:r>
+        <w:t xml:space="preserve"> </w:t>
+      </w:r>
+    </w:p>
+    <w:p>
+      <w:pPr>
+        <w:pStyle w:val="ListParagraph"/>
+        <w:numPr>
+          <w:ilvl w:val="0"/>
+          <w:numId w:val="2"/>
+        </w:numPr>
+      </w:pPr>
+      <w:r>
+        <w:t xml:space="preserve"> Downloading process</w:t>
+      </w:r>
+    </w:p>
+    <w:p>
+      <w:pPr>
+        <w:pStyle w:val="ListParagraph"/>
+        <w:numPr>
+          <w:ilvl w:val="1"/>
+          <w:numId w:val="1"/>
+        </w:numPr>
+      </w:pPr>
+      <w:r>
+        <w:t>During the downloading process, R will try to download</w:t>
+      </w:r>
+      <w:r>
+        <w:t xml:space="preserve"> the OSM data for</w:t>
+      </w:r>
+      <w:r>
+        <w:t xml:space="preserve"> e</w:t>
+      </w:r>
+      <w:r>
+        <w:t xml:space="preserve">ach of the </w:t>
+      </w:r>
+      <w:r>
+        <w:t xml:space="preserve">boundary boxes </w:t>
+      </w:r>
+      <w:r>
+        <w:t>individually.</w:t>
+      </w:r>
+    </w:p>
+    <w:p>
+      <w:pPr>
+        <w:pStyle w:val="ListParagraph"/>
+        <w:numPr>
+          <w:ilvl w:val="1"/>
+          <w:numId w:val="1"/>
+        </w:numPr>
+      </w:pPr>
+      <w:r>
+        <w:t xml:space="preserve">For each of the </w:t>
+      </w:r>
+      <w:r>
+        <w:t>boundary boxes</w:t>
+      </w:r>
+      <w:r>
+        <w:t xml:space="preserve">, </w:t>
+      </w:r>
+      <w:r>
+        <w:t>R</w:t>
+      </w:r>
+      <w:r>
+        <w:t xml:space="preserve"> will communicate with the different ins</w:t>
+      </w:r>
+      <w:r>
+        <w:t>tances of the Overpass API.</w:t>
+      </w:r>
+    </w:p>
+    <w:p>
+      <w:pPr>
+        <w:pStyle w:val="ListParagraph"/>
+        <w:numPr>
+          <w:ilvl w:val="1"/>
+          <w:numId w:val="1"/>
+        </w:numPr>
+      </w:pPr>
+      <w:r>
+        <w:t>If each instance offers the same number of slots, one will be chosen randomly.</w:t>
+      </w:r>
+    </w:p>
+    <w:p>
+      <w:pPr>
+        <w:pStyle w:val="ListParagraph"/>
+        <w:numPr>
+          <w:ilvl w:val="1"/>
+          <w:numId w:val="1"/>
+        </w:numPr>
+      </w:pPr>
+      <w:r>
+        <w:t>Otherwise, R will cho</w:t>
+      </w:r>
+      <w:r>
+        <w:t>o</w:t>
+      </w:r>
+      <w:r>
+        <w:t>se</w:t>
+      </w:r>
+      <w:r>
+        <w:t xml:space="preserve"> (one of)</w:t>
+      </w:r>
+      <w:r>
+        <w:t xml:space="preserve"> the Overpass API instance</w:t>
+      </w:r>
+      <w:r>
+        <w:t>s</w:t>
+      </w:r>
+      <w:r>
+        <w:t xml:space="preserve"> with</w:t>
+      </w:r>
+      <w:r>
+        <w:t xml:space="preserve"> the</w:t>
+      </w:r>
+      <w:r>
+        <w:t xml:space="preserve"> </w:t>
+      </w:r>
+      <w:r>
+        <w:t>highest number of</w:t>
+      </w:r>
+      <w:r>
+        <w:t xml:space="preserve"> available slots.</w:t>
+      </w:r>
+    </w:p>
+    <w:p>
+      <w:pPr>
+        <w:pStyle w:val="ListParagraph"/>
+        <w:numPr>
+          <w:ilvl w:val="1"/>
+          <w:numId w:val="1"/>
+        </w:numPr>
+      </w:pPr>
+      <w:r>
+        <w:t xml:space="preserve">If no </w:t>
+      </w:r>
+      <w:r>
+        <w:t>slots are available</w:t>
+      </w:r>
+      <w:r>
+        <w:t>,</w:t>
+      </w:r>
+      <w:r>
+        <w:t xml:space="preserve"> R will timeout for 30 seconds and restart communication with the Overpass API afterwards.</w:t>
+      </w:r>
+    </w:p>
+    <w:p>
+      <w:pPr>
+        <w:pStyle w:val="ListParagraph"/>
+        <w:numPr>
+          <w:ilvl w:val="1"/>
+          <w:numId w:val="1"/>
+        </w:numPr>
+      </w:pPr>
+      <w:r>
+        <w:t>The</w:t>
+      </w:r>
+      <w:r>
+        <w:t xml:space="preserve"> chosen Overpass API instance will be set via the set_overpass_url</w:t>
+      </w:r>
+      <w:r>
+        <w:t>-</w:t>
+      </w:r>
+      <w:r>
+        <w:t xml:space="preserve"> </w:t>
+      </w:r>
+      <w:r>
+        <w:t>function</w:t>
+      </w:r>
+      <w:r>
+        <w:t xml:space="preserve"> from the osmdata package.</w:t>
+      </w:r>
+    </w:p>
+    <w:p>
+      <w:pPr>
+        <w:pStyle w:val="ListParagraph"/>
+        <w:numPr>
+          <w:ilvl w:val="1"/>
+          <w:numId w:val="1"/>
+        </w:numPr>
+      </w:pPr>
+      <w:r>
+        <w:t>In the next step, R will create an overpass-query</w:t>
+      </w:r>
+      <w:r>
+        <w:t xml:space="preserve"> using</w:t>
+      </w:r>
+      <w:r>
+        <w:t xml:space="preserve"> </w:t>
+      </w:r>
+      <w:r>
+        <w:t xml:space="preserve">the </w:t>
+      </w:r>
+      <w:r>
+        <w:t xml:space="preserve">osmdata </w:t>
+      </w:r>
+      <w:r>
+        <w:t>op</w:t>
+      </w:r>
+      <w:r>
+        <w:t>q</w:t>
+      </w:r>
+      <w:r>
+        <w:t>-</w:t>
+      </w:r>
+      <w:r>
+        <w:t>functio</w:t>
+      </w:r>
+      <w:r>
+        <w:t>n</w:t>
+      </w:r>
+      <w:r>
+        <w:t>.</w:t>
+      </w:r>
+    </w:p>
+    <w:p>
+      <w:pPr>
+        <w:pStyle w:val="ListParagraph"/>
+        <w:numPr>
+          <w:ilvl w:val="1"/>
+          <w:numId w:val="1"/>
+        </w:numPr>
+      </w:pPr>
+      <w:r>
+        <w:t>R will create individual queries for the building and the network data</w:t>
+      </w:r>
+      <w:r>
+        <w:t>, i.e. create two separate download requests</w:t>
+      </w:r>
+      <w:r>
+        <w:t>.</w:t>
+      </w:r>
+    </w:p>
+    <w:p>
+      <w:pPr>
+        <w:pStyle w:val="ListParagraph"/>
+        <w:numPr>
+          <w:ilvl w:val="1"/>
+          <w:numId w:val="1"/>
+        </w:numPr>
+      </w:pPr>
+      <w:r>
+        <w:t xml:space="preserve">With </w:t>
+      </w:r>
+      <w:r>
+        <w:t>the created</w:t>
+      </w:r>
+      <w:r>
+        <w:t xml:space="preserve"> quer</w:t>
+      </w:r>
+      <w:r>
+        <w:t>ies</w:t>
+      </w:r>
+      <w:r>
+        <w:t>, R will</w:t>
+      </w:r>
+      <w:r>
+        <w:t xml:space="preserve"> try to download the OSM data that is located inside the boundary box</w:t>
+      </w:r>
+      <w:r>
+        <w:t xml:space="preserve"> from the set Overpass API</w:t>
+      </w:r>
+      <w:r>
+        <w:t xml:space="preserve"> </w:t>
+      </w:r>
+      <w:r>
+        <w:t>instance</w:t>
+      </w:r>
+      <w:r>
+        <w:t>.</w:t>
+      </w:r>
+    </w:p>
+    <w:p>
+      <w:pPr>
+        <w:pStyle w:val="ListParagraph"/>
+        <w:numPr>
+          <w:ilvl w:val="0"/>
+          <w:numId w:val="2"/>
+        </w:numPr>
+      </w:pPr>
+      <w:r>
+        <w:lastRenderedPageBreak/>
+        <w:t>Cleaning</w:t>
+      </w:r>
+      <w:r>
+        <w:t xml:space="preserve"> the data</w:t>
+      </w:r>
+    </w:p>
+    <w:p>
+      <w:pPr>
+        <w:pStyle w:val="ListParagraph"/>
+        <w:numPr>
+          <w:ilvl w:val="1"/>
+          <w:numId w:val="2"/>
+        </w:numPr>
+      </w:pPr>
+      <w:r>
+        <w:t>Once the OSM data is downloaded to the computers RAM, R will try to ensure the integrity of the data</w:t>
+      </w:r>
+      <w:r>
+        <w:t>.</w:t>
+      </w:r>
+    </w:p>
+    <w:p>
+      <w:pPr>
+        <w:pStyle w:val="ListParagraph"/>
+        <w:numPr>
+          <w:ilvl w:val="1"/>
+          <w:numId w:val="2"/>
+        </w:numPr>
+      </w:pPr>
+      <w:r>
+        <w:t>First, only the column</w:t>
+      </w:r>
+      <w:r>
+        <w:t>s</w:t>
+      </w:r>
+      <w:r>
+        <w:t xml:space="preserve"> matching the string “building$”</w:t>
+      </w:r>
+      <w:r>
+        <w:t xml:space="preserve"> (for buildings) or “highway” (for network data)</w:t>
+      </w:r>
+      <w:r>
+        <w:t xml:space="preserve"> will be selected. </w:t>
+      </w:r>
+    </w:p>
+    <w:p>
+      <w:pPr>
+        <w:pStyle w:val="ListParagraph"/>
+        <w:numPr>
+          <w:ilvl w:val="1"/>
+          <w:numId w:val="2"/>
+        </w:numPr>
+      </w:pPr>
+      <w:r>
+        <w:t xml:space="preserve">Previous attempts have shown that several non UTF-8 characters in the column names of the OSM data </w:t>
+      </w:r>
+      <w:r>
+        <w:t>are not compatible with the Geopackage</w:t>
+      </w:r>
+      <w:r>
+        <w:t xml:space="preserve"> (.gpkg)</w:t>
+      </w:r>
+      <w:r>
+        <w:t xml:space="preserve"> format.</w:t>
+      </w:r>
+    </w:p>
+    <w:p>
+      <w:pPr>
+        <w:pStyle w:val="ListParagraph"/>
+        <w:numPr>
+          <w:ilvl w:val="1"/>
+          <w:numId w:val="2"/>
+        </w:numPr>
+      </w:pPr>
+      <w:r>
+        <w:t>In the second cleaning step, R will cast the geometries to polygons (for buildings) or linestrings (for network data)</w:t>
+      </w:r>
+      <w:r>
+        <w:t>.</w:t>
+      </w:r>
+    </w:p>
+    <w:p>
+      <w:pPr>
+        <w:pStyle w:val="ListParagraph"/>
+        <w:numPr>
+          <w:ilvl w:val="1"/>
+          <w:numId w:val="2"/>
+        </w:numPr>
+      </w:pPr>
+      <w:r>
+        <w:t>The OSM data is provided in individual layers for each geometry class (point, linestring, polygon, multilinestring, multipolygon).</w:t>
+      </w:r>
+    </w:p>
+    <w:p>
+      <w:pPr>
+        <w:pStyle w:val="ListParagraph"/>
+        <w:numPr>
+          <w:ilvl w:val="1"/>
+          <w:numId w:val="2"/>
+        </w:numPr>
+      </w:pPr>
+      <w:r>
+        <w:t xml:space="preserve">This step will first and foremost </w:t>
+      </w:r>
+      <w:r>
+        <w:t>ensure</w:t>
+      </w:r>
+      <w:r>
+        <w:t xml:space="preserve"> the data’s compatibility across different R packages and functions</w:t>
+      </w:r>
+      <w:r>
+        <w:t>.</w:t>
+      </w:r>
+    </w:p>
+    <w:p>
+      <w:pPr>
+        <w:pStyle w:val="ListParagraph"/>
+        <w:numPr>
+          <w:ilvl w:val="1"/>
+          <w:numId w:val="2"/>
+        </w:numPr>
+      </w:pPr>
+      <w:r>
+        <w:t xml:space="preserve">In addition to the compatibility, casting the geometries to a lower level will also </w:t>
+      </w:r>
+      <w:r>
+        <w:t>prevent erroneous geometries from causing trouble down the workflow.</w:t>
+      </w:r>
+    </w:p>
+    <w:p>
+      <w:pPr>
+        <w:pStyle w:val="ListParagraph"/>
+        <w:numPr>
+          <w:ilvl w:val="1"/>
+          <w:numId w:val="2"/>
+        </w:numPr>
+      </w:pPr>
+      <w:r>
+        <w:t xml:space="preserve">OSM is </w:t>
+      </w:r>
+      <w:r>
+        <w:t xml:space="preserve">a large and diverse </w:t>
+      </w:r>
+      <w:r>
+        <w:t>dataset with only the community validating the correctness of the data</w:t>
+      </w:r>
+      <w:r>
+        <w:t xml:space="preserve"> - s</w:t>
+      </w:r>
+      <w:r>
+        <w:t>o error</w:t>
+      </w:r>
+      <w:r>
+        <w:t>s</w:t>
+      </w:r>
+      <w:r>
+        <w:t xml:space="preserve"> have to be expected.</w:t>
+      </w:r>
+    </w:p>
+    <w:p>
+      <w:pPr>
+        <w:pStyle w:val="ListParagraph"/>
+        <w:numPr>
+          <w:ilvl w:val="0"/>
+          <w:numId w:val="2"/>
+        </w:numPr>
+      </w:pPr>
+      <w:r>
+        <w:t>Writing the data to file</w:t>
+      </w:r>
+    </w:p>
+    <w:p>
+      <w:pPr>
+        <w:pStyle w:val="ListParagraph"/>
+        <w:numPr>
+          <w:ilvl w:val="1"/>
+          <w:numId w:val="2"/>
+        </w:numPr>
+      </w:pPr>
+      <w:r>
+        <w:t>Finally, R will generate an output directory based on the input directory and the city code.</w:t>
+      </w:r>
+    </w:p>
+    <w:p>
+      <w:pPr>
+        <w:pStyle w:val="ListParagraph"/>
+        <w:numPr>
+          <w:ilvl w:val="1"/>
+          <w:numId w:val="2"/>
+        </w:numPr>
+      </w:pPr>
+      <w:r>
+        <w:t xml:space="preserve">If the OSM data consisted of multiple layers with different geometry classes, the </w:t>
+      </w:r>
+      <w:r>
+        <w:t xml:space="preserve">now </w:t>
+      </w:r>
+      <w:r>
+        <w:t>homogenized data will be appended to the same file and the same layer.</w:t>
+      </w:r>
+    </w:p>
+    <w:p>
+      <w:pPr>
+        <w:pStyle w:val="ListParagraph"/>
+        <w:numPr>
+          <w:ilvl w:val="0"/>
+          <w:numId w:val="1"/>
+        </w:numPr>
+      </w:pPr>
+      <w:r>
+        <w:t>These steps will be repeated until the OSM data in each boundary box is downloaded.</w:t>
+      </w:r>
+    </w:p>
+    <w:p>
+      <w:pPr>
+        <w:pStyle w:val="ListParagraph"/>
+        <w:numPr>
+          <w:ilvl w:val="0"/>
+          <w:numId w:val="1"/>
+        </w:numPr>
+      </w:pPr>
+      <w:r>
+        <w:t>The individual subfunctions that are being called by the download_OSM function can be called separately by a skilled user, as well.</w:t>
+      </w:r>
       <w:bookmarkStart w:id="0" w:name="_GoBack"/>
       <w:bookmarkEnd w:id="0"/>
+      <w:r>
+        <w:t xml:space="preserve"> </w:t>
+      </w:r>
     </w:p>
     <w:sectPr>
       <w:pgSz w:w="11906" w:h="16838"/>
@@ -145,6 +877,98 @@
 <file path=word/numbering.xml><?xml version="1.0" encoding="utf-8"?>
 <w:numbering xmlns:wpc="http://schemas.microsoft.com/office/word/2010/wordprocessingCanvas" xmlns:cx="http://schemas.microsoft.com/office/drawing/2014/chartex" xmlns:cx1="http://schemas.microsoft.com/office/drawing/2015/9/8/chartex" xmlns:cx2="http://schemas.microsoft.com/office/drawing/2015/10/21/chartex" xmlns:cx3="http://schemas.microsoft.com/office/drawing/2016/5/9/chartex" xmlns:cx4="http://schemas.microsoft.com/office/drawing/2016/5/10/chartex" xmlns:cx5="http://schemas.microsoft.com/office/drawing/2016/5/11/chartex" xmlns:cx6="http://schemas.microsoft.com/office/drawing/2016/5/12/chartex" xmlns:cx7="http://schemas.microsoft.com/office/drawing/2016/5/13/chartex" xmlns:cx8="http://schemas.microsoft.com/office/drawing/2016/5/14/chartex" xmlns:mc="http://schemas.openxmlformats.org/markup-compatibility/2006" xmlns:aink="http://schemas.microsoft.com/office/drawing/2016/ink" xmlns:am3d="http://schemas.microsoft.com/office/drawing/2017/model3d" xmlns:o="urn:schemas-microsoft-com:office:office" xmlns:r="http://schemas.openxmlformats.org/officeDocument/2006/relationships" xmlns:m="http://schemas.openxmlformats.org/officeDocument/2006/math" xmlns:v="urn:schemas-microsoft-com:vml" xmlns:wp14="http://schemas.microsoft.com/office/word/2010/wordprocessingDrawing" xmlns:wp="http://schemas.openxmlformats.org/drawingml/2006/wordprocessingDrawing" xmlns:w10="urn:schemas-microsoft-com:office:word" xmlns:w="http://schemas.openxmlformats.org/wordprocessingml/2006/main" xmlns:w14="http://schemas.microsoft.com/office/word/2010/wordml" xmlns:w15="http://schemas.microsoft.com/office/word/2012/wordml" xmlns:w16cid="http://schemas.microsoft.com/office/word/2016/wordml/cid" xmlns:w16se="http://schemas.microsoft.com/office/word/2015/wordml/symex" xmlns:wpg="http://schemas.microsoft.com/office/word/2010/wordprocessingGroup" xmlns:wpi="http://schemas.microsoft.com/office/word/2010/wordprocessingInk" xmlns:wne="http://schemas.microsoft.com/office/word/2006/wordml" xmlns:wps="http://schemas.microsoft.com/office/word/2010/wordprocessingShape" mc:Ignorable="w14 w15 w16se w16cid wp14">
   <w:abstractNum w:abstractNumId="0" w15:restartNumberingAfterBreak="0">
+    <w:nsid w:val="45417F0F"/>
+    <w:multiLevelType w:val="hybridMultilevel"/>
+    <w:tmpl w:val="F36C1896"/>
+    <w:lvl w:ilvl="0" w:tplc="0409000F">
+      <w:start w:val="1"/>
+      <w:numFmt w:val="decimal"/>
+      <w:lvlText w:val="%1."/>
+      <w:lvlJc w:val="left"/>
+      <w:pPr>
+        <w:ind w:left="720" w:hanging="360"/>
+      </w:pPr>
+      <w:rPr>
+        <w:rFonts w:hint="default"/>
+      </w:rPr>
+    </w:lvl>
+    <w:lvl w:ilvl="1" w:tplc="04070003">
+      <w:start w:val="1"/>
+      <w:numFmt w:val="bullet"/>
+      <w:lvlText w:val="o"/>
+      <w:lvlJc w:val="left"/>
+      <w:pPr>
+        <w:ind w:left="1440" w:hanging="360"/>
+      </w:pPr>
+      <w:rPr>
+        <w:rFonts w:ascii="Courier New" w:hAnsi="Courier New" w:cs="Courier New" w:hint="default"/>
+      </w:rPr>
+    </w:lvl>
+    <w:lvl w:ilvl="2" w:tplc="0409001B">
+      <w:start w:val="1"/>
+      <w:numFmt w:val="lowerRoman"/>
+      <w:lvlText w:val="%3."/>
+      <w:lvlJc w:val="right"/>
+      <w:pPr>
+        <w:ind w:left="2160" w:hanging="180"/>
+      </w:pPr>
+    </w:lvl>
+    <w:lvl w:ilvl="3" w:tplc="0409000F">
+      <w:start w:val="1"/>
+      <w:numFmt w:val="decimal"/>
+      <w:lvlText w:val="%4."/>
+      <w:lvlJc w:val="left"/>
+      <w:pPr>
+        <w:ind w:left="2880" w:hanging="360"/>
+      </w:pPr>
+    </w:lvl>
+    <w:lvl w:ilvl="4" w:tplc="04090019">
+      <w:start w:val="1"/>
+      <w:numFmt w:val="lowerLetter"/>
+      <w:lvlText w:val="%5."/>
+      <w:lvlJc w:val="left"/>
+      <w:pPr>
+        <w:ind w:left="3600" w:hanging="360"/>
+      </w:pPr>
+    </w:lvl>
+    <w:lvl w:ilvl="5" w:tplc="0409001B">
+      <w:start w:val="1"/>
+      <w:numFmt w:val="lowerRoman"/>
+      <w:lvlText w:val="%6."/>
+      <w:lvlJc w:val="right"/>
+      <w:pPr>
+        <w:ind w:left="4320" w:hanging="180"/>
+      </w:pPr>
+    </w:lvl>
+    <w:lvl w:ilvl="6" w:tplc="0409000F">
+      <w:start w:val="1"/>
+      <w:numFmt w:val="decimal"/>
+      <w:lvlText w:val="%7."/>
+      <w:lvlJc w:val="left"/>
+      <w:pPr>
+        <w:ind w:left="5040" w:hanging="360"/>
+      </w:pPr>
+    </w:lvl>
+    <w:lvl w:ilvl="7" w:tplc="04090019">
+      <w:start w:val="1"/>
+      <w:numFmt w:val="lowerLetter"/>
+      <w:lvlText w:val="%8."/>
+      <w:lvlJc w:val="left"/>
+      <w:pPr>
+        <w:ind w:left="5760" w:hanging="360"/>
+      </w:pPr>
+    </w:lvl>
+    <w:lvl w:ilvl="8" w:tplc="0409001B">
+      <w:start w:val="1"/>
+      <w:numFmt w:val="lowerRoman"/>
+      <w:lvlText w:val="%9."/>
+      <w:lvlJc w:val="right"/>
+      <w:pPr>
+        <w:ind w:left="6480" w:hanging="180"/>
+      </w:pPr>
+    </w:lvl>
+  </w:abstractNum>
+  <w:abstractNum w:abstractNumId="1" w15:restartNumberingAfterBreak="0">
     <w:nsid w:val="4FD73C51"/>
     <w:multiLevelType w:val="hybridMultilevel"/>
     <w:tmpl w:val="750CD6FE"/>
@@ -257,16 +1081,10 @@
     </w:lvl>
   </w:abstractNum>
   <w:num w:numId="1">
+    <w:abstractNumId w:val="1"/>
+  </w:num>
+  <w:num w:numId="2">
     <w:abstractNumId w:val="0"/>
-    <w:lvlOverride w:ilvl="0"/>
-    <w:lvlOverride w:ilvl="1"/>
-    <w:lvlOverride w:ilvl="2"/>
-    <w:lvlOverride w:ilvl="3"/>
-    <w:lvlOverride w:ilvl="4"/>
-    <w:lvlOverride w:ilvl="5"/>
-    <w:lvlOverride w:ilvl="6"/>
-    <w:lvlOverride w:ilvl="7"/>
-    <w:lvlOverride w:ilvl="8"/>
   </w:num>
 </w:numbering>
 </file>
@@ -665,7 +1483,7 @@
     <w:lsdException w:name="Hashtag" w:semiHidden="1" w:unhideWhenUsed="1"/>
     <w:lsdException w:name="Unresolved Mention" w:semiHidden="1" w:unhideWhenUsed="1"/>
   </w:latentStyles>
-  <w:style w:type="paragraph" w:default="1" w:styleId="Standard">
+  <w:style w:type="paragraph" w:default="1" w:styleId="Normal">
     <w:name w:val="Normal"/>
     <w:qFormat/>
     <w:rsid w:val="002937D2"/>
@@ -673,13 +1491,13 @@
       <w:spacing w:line="256" w:lineRule="auto"/>
     </w:pPr>
   </w:style>
-  <w:style w:type="character" w:default="1" w:styleId="Absatz-Standardschriftart">
+  <w:style w:type="character" w:default="1" w:styleId="DefaultParagraphFont">
     <w:name w:val="Default Paragraph Font"/>
     <w:uiPriority w:val="1"/>
     <w:semiHidden/>
     <w:unhideWhenUsed/>
   </w:style>
-  <w:style w:type="table" w:default="1" w:styleId="NormaleTabelle">
+  <w:style w:type="table" w:default="1" w:styleId="TableNormal">
     <w:name w:val="Normal Table"/>
     <w:uiPriority w:val="99"/>
     <w:semiHidden/>
@@ -694,15 +1512,15 @@
       </w:tblCellMar>
     </w:tblPr>
   </w:style>
-  <w:style w:type="numbering" w:default="1" w:styleId="KeineListe">
+  <w:style w:type="numbering" w:default="1" w:styleId="NoList">
     <w:name w:val="No List"/>
     <w:uiPriority w:val="99"/>
     <w:semiHidden/>
     <w:unhideWhenUsed/>
   </w:style>
-  <w:style w:type="paragraph" w:styleId="Listenabsatz">
+  <w:style w:type="paragraph" w:styleId="ListParagraph">
     <w:name w:val="List Paragraph"/>
-    <w:basedOn w:val="Standard"/>
+    <w:basedOn w:val="Normal"/>
     <w:uiPriority w:val="34"/>
     <w:qFormat/>
     <w:rsid w:val="002937D2"/>

</xml_diff>